<commit_message>
removed permanent data volumes of prometheus, add new prometheus job to listen to request client request duration
</commit_message>
<xml_diff>
--- a/report/Báo cáo tiến độ.docx
+++ b/report/Báo cáo tiến độ.docx
@@ -176,11 +176,11 @@
           </mc:Choice>
           <mc:Fallback>
             <w:pict>
-              <v:shapetype w14:anchorId="234A24BB" id="_x0000_t32" coordsize="21600,21600" o:spt="32" o:oned="t" path="m,l21600,21600e" filled="f">
+              <v:shapetype w14:anchorId="29A74448" id="_x0000_t32" coordsize="21600,21600" o:spt="32" o:oned="t" path="m,l21600,21600e" filled="f">
                 <v:path arrowok="t" fillok="f" o:connecttype="none"/>
                 <o:lock v:ext="edit" shapetype="t"/>
               </v:shapetype>
-              <v:shape id="Straight Arrow Connector 219" o:spid="_x0000_s1026" type="#_x0000_t32" style="position:absolute;margin-left:0;margin-top:14.35pt;width:177.8pt;height:0;z-index:251660288;visibility:visible;mso-wrap-style:square;mso-height-percent:0;mso-wrap-distance-left:9pt;mso-wrap-distance-top:.9mm;mso-wrap-distance-right:9pt;mso-wrap-distance-bottom:.9mm;mso-position-horizontal:center;mso-position-horizontal-relative:margin;mso-position-vertical:absolute;mso-position-vertical-relative:text;mso-height-percent:0;mso-height-relative:margin" o:gfxdata="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" strokeweight="1.5pt">
+              <v:shape id="Straight Arrow Connector 219" o:spid="_x0000_s1026" type="#_x0000_t32" style="position:absolute;margin-left:0;margin-top:14.35pt;width:177.8pt;height:0;z-index:251660288;visibility:visible;mso-wrap-style:square;mso-height-percent:0;mso-wrap-distance-left:9pt;mso-wrap-distance-top:.Ωmm;mso-wrap-distance-right:9pt;mso-wrap-distance-bottom:.Ωmm;mso-position-horizontal:center;mso-position-horizontal-relative:margin;mso-position-vertical:absolute;mso-position-vertical-relative:text;mso-height-percent:0;mso-height-relative:margin" o:gfxdata="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" strokeweight="1.5pt">
                 <v:stroke startarrowwidth="narrow" startarrowlength="short" endarrowwidth="narrow" endarrowlength="short"/>
                 <w10:wrap anchorx="margin"/>
               </v:shape>
@@ -55727,6 +55727,2659 @@
       <w:pPr>
         <w:pStyle w:val="ListParagraph"/>
         <w:numPr>
+          <w:ilvl w:val="2"/>
+          <w:numId w:val="48"/>
+        </w:numPr>
+        <w:ind w:left="567" w:hanging="851"/>
+        <w:jc w:val="both"/>
+        <w:outlineLvl w:val="2"/>
+        <w:rPr>
+          <w:b/>
+          <w:lang w:val="en-US"/>
+        </w:rPr>
+      </w:pPr>
+      <w:proofErr w:type="spellStart"/>
+      <w:r>
+        <w:rPr>
+          <w:b/>
+          <w:lang w:val="en-US"/>
+        </w:rPr>
+        <w:t>Thiết</w:t>
+      </w:r>
+      <w:proofErr w:type="spellEnd"/>
+      <w:r>
+        <w:rPr>
+          <w:b/>
+          <w:lang w:val="en-US"/>
+        </w:rPr>
+        <w:t xml:space="preserve"> </w:t>
+      </w:r>
+      <w:proofErr w:type="spellStart"/>
+      <w:r>
+        <w:rPr>
+          <w:b/>
+          <w:lang w:val="en-US"/>
+        </w:rPr>
+        <w:t>kế</w:t>
+      </w:r>
+      <w:proofErr w:type="spellEnd"/>
+      <w:r>
+        <w:rPr>
+          <w:b/>
+          <w:lang w:val="en-US"/>
+        </w:rPr>
+        <w:t xml:space="preserve">, </w:t>
+      </w:r>
+      <w:proofErr w:type="spellStart"/>
+      <w:r>
+        <w:rPr>
+          <w:b/>
+          <w:lang w:val="en-US"/>
+        </w:rPr>
+        <w:t>cài</w:t>
+      </w:r>
+      <w:proofErr w:type="spellEnd"/>
+      <w:r>
+        <w:rPr>
+          <w:b/>
+          <w:lang w:val="en-US"/>
+        </w:rPr>
+        <w:t xml:space="preserve"> </w:t>
+      </w:r>
+      <w:proofErr w:type="spellStart"/>
+      <w:r>
+        <w:rPr>
+          <w:b/>
+          <w:lang w:val="en-US"/>
+        </w:rPr>
+        <w:t>đặt</w:t>
+      </w:r>
+      <w:proofErr w:type="spellEnd"/>
+      <w:r>
+        <w:rPr>
+          <w:b/>
+          <w:lang w:val="en-US"/>
+        </w:rPr>
+        <w:t xml:space="preserve"> </w:t>
+      </w:r>
+      <w:proofErr w:type="spellStart"/>
+      <w:r>
+        <w:rPr>
+          <w:b/>
+          <w:lang w:val="en-US"/>
+        </w:rPr>
+        <w:t>hệ</w:t>
+      </w:r>
+      <w:proofErr w:type="spellEnd"/>
+      <w:r>
+        <w:rPr>
+          <w:b/>
+          <w:lang w:val="en-US"/>
+        </w:rPr>
+        <w:t xml:space="preserve"> </w:t>
+      </w:r>
+      <w:proofErr w:type="spellStart"/>
+      <w:r>
+        <w:rPr>
+          <w:b/>
+          <w:lang w:val="en-US"/>
+        </w:rPr>
+        <w:t>thống</w:t>
+      </w:r>
+      <w:proofErr w:type="spellEnd"/>
+    </w:p>
+    <w:p>
+      <w:pPr>
+        <w:ind w:left="567"/>
+        <w:jc w:val="center"/>
+        <w:rPr>
+          <w:b/>
+          <w:lang w:val="en-US"/>
+        </w:rPr>
+      </w:pPr>
+      <w:r>
+        <w:rPr>
+          <w:b/>
+          <w:noProof/>
+          <w:lang w:val="en-US"/>
+          <w14:ligatures w14:val="standardContextual"/>
+        </w:rPr>
+        <w:drawing>
+          <wp:inline distT="0" distB="0" distL="0" distR="0" wp14:anchorId="0D087D65" wp14:editId="5687912B">
+            <wp:extent cx="3956224" cy="3156332"/>
+            <wp:effectExtent l="0" t="0" r="0" b="6350"/>
+            <wp:docPr id="69872481" name="Picture 2" descr="A diagram of a company&#10;&#10;Description automatically generated"/>
+            <wp:cNvGraphicFramePr>
+              <a:graphicFrameLocks xmlns:a="http://schemas.openxmlformats.org/drawingml/2006/main" noChangeAspect="1"/>
+            </wp:cNvGraphicFramePr>
+            <a:graphic xmlns:a="http://schemas.openxmlformats.org/drawingml/2006/main">
+              <a:graphicData uri="http://schemas.openxmlformats.org/drawingml/2006/picture">
+                <pic:pic xmlns:pic="http://schemas.openxmlformats.org/drawingml/2006/picture">
+                  <pic:nvPicPr>
+                    <pic:cNvPr id="69872481" name="Picture 2" descr="A diagram of a company&#10;&#10;Description automatically generated"/>
+                    <pic:cNvPicPr/>
+                  </pic:nvPicPr>
+                  <pic:blipFill>
+                    <a:blip r:embed="rId10" cstate="print">
+                      <a:extLst>
+                        <a:ext uri="{28A0092B-C50C-407E-A947-70E740481C1C}">
+                          <a14:useLocalDpi xmlns:a14="http://schemas.microsoft.com/office/drawing/2010/main" val="0"/>
+                        </a:ext>
+                      </a:extLst>
+                    </a:blip>
+                    <a:stretch>
+                      <a:fillRect/>
+                    </a:stretch>
+                  </pic:blipFill>
+                  <pic:spPr>
+                    <a:xfrm>
+                      <a:off x="0" y="0"/>
+                      <a:ext cx="3978783" cy="3174330"/>
+                    </a:xfrm>
+                    <a:prstGeom prst="rect">
+                      <a:avLst/>
+                    </a:prstGeom>
+                  </pic:spPr>
+                </pic:pic>
+              </a:graphicData>
+            </a:graphic>
+          </wp:inline>
+        </w:drawing>
+      </w:r>
+    </w:p>
+    <w:p>
+      <w:pPr>
+        <w:ind w:left="567"/>
+        <w:rPr>
+          <w:b/>
+          <w:lang w:val="en-US"/>
+        </w:rPr>
+      </w:pPr>
+      <w:proofErr w:type="spellStart"/>
+      <w:r>
+        <w:rPr>
+          <w:b/>
+          <w:lang w:val="en-US"/>
+        </w:rPr>
+        <w:lastRenderedPageBreak/>
+        <w:t>Các</w:t>
+      </w:r>
+      <w:proofErr w:type="spellEnd"/>
+      <w:r>
+        <w:rPr>
+          <w:b/>
+          <w:lang w:val="en-US"/>
+        </w:rPr>
+        <w:t xml:space="preserve"> </w:t>
+      </w:r>
+      <w:proofErr w:type="spellStart"/>
+      <w:r>
+        <w:rPr>
+          <w:b/>
+          <w:lang w:val="en-US"/>
+        </w:rPr>
+        <w:t>thành</w:t>
+      </w:r>
+      <w:proofErr w:type="spellEnd"/>
+      <w:r>
+        <w:rPr>
+          <w:b/>
+          <w:lang w:val="en-US"/>
+        </w:rPr>
+        <w:t xml:space="preserve"> </w:t>
+      </w:r>
+      <w:proofErr w:type="spellStart"/>
+      <w:r>
+        <w:rPr>
+          <w:b/>
+          <w:lang w:val="en-US"/>
+        </w:rPr>
+        <w:t>phần</w:t>
+      </w:r>
+      <w:proofErr w:type="spellEnd"/>
+      <w:r>
+        <w:rPr>
+          <w:b/>
+          <w:lang w:val="en-US"/>
+        </w:rPr>
+        <w:t xml:space="preserve"> </w:t>
+      </w:r>
+      <w:proofErr w:type="spellStart"/>
+      <w:r>
+        <w:rPr>
+          <w:b/>
+          <w:lang w:val="en-US"/>
+        </w:rPr>
+        <w:t>trong</w:t>
+      </w:r>
+      <w:proofErr w:type="spellEnd"/>
+      <w:r>
+        <w:rPr>
+          <w:b/>
+          <w:lang w:val="en-US"/>
+        </w:rPr>
+        <w:t xml:space="preserve"> </w:t>
+      </w:r>
+      <w:proofErr w:type="spellStart"/>
+      <w:r>
+        <w:rPr>
+          <w:b/>
+          <w:lang w:val="en-US"/>
+        </w:rPr>
+        <w:t>hệ</w:t>
+      </w:r>
+      <w:proofErr w:type="spellEnd"/>
+      <w:r>
+        <w:rPr>
+          <w:b/>
+          <w:lang w:val="en-US"/>
+        </w:rPr>
+        <w:t xml:space="preserve"> </w:t>
+      </w:r>
+      <w:proofErr w:type="spellStart"/>
+      <w:r>
+        <w:rPr>
+          <w:b/>
+          <w:lang w:val="en-US"/>
+        </w:rPr>
+        <w:t>thống</w:t>
+      </w:r>
+      <w:proofErr w:type="spellEnd"/>
+      <w:r>
+        <w:rPr>
+          <w:b/>
+          <w:lang w:val="en-US"/>
+        </w:rPr>
+        <w:t>:</w:t>
+      </w:r>
+    </w:p>
+    <w:p>
+      <w:pPr>
+        <w:ind w:left="567"/>
+        <w:rPr>
+          <w:bCs/>
+          <w:lang w:val="en-US"/>
+        </w:rPr>
+      </w:pPr>
+      <w:r>
+        <w:rPr>
+          <w:b/>
+          <w:lang w:val="en-US"/>
+        </w:rPr>
+        <w:t xml:space="preserve">- Client Machine: </w:t>
+      </w:r>
+      <w:proofErr w:type="spellStart"/>
+      <w:r>
+        <w:rPr>
+          <w:bCs/>
+          <w:lang w:val="en-US"/>
+        </w:rPr>
+        <w:t>gửi</w:t>
+      </w:r>
+      <w:proofErr w:type="spellEnd"/>
+      <w:r>
+        <w:rPr>
+          <w:bCs/>
+          <w:lang w:val="en-US"/>
+        </w:rPr>
+        <w:t xml:space="preserve"> </w:t>
+      </w:r>
+      <w:proofErr w:type="spellStart"/>
+      <w:r>
+        <w:rPr>
+          <w:bCs/>
+          <w:lang w:val="en-US"/>
+        </w:rPr>
+        <w:t>yêu</w:t>
+      </w:r>
+      <w:proofErr w:type="spellEnd"/>
+      <w:r>
+        <w:rPr>
+          <w:bCs/>
+          <w:lang w:val="en-US"/>
+        </w:rPr>
+        <w:t xml:space="preserve"> </w:t>
+      </w:r>
+      <w:proofErr w:type="spellStart"/>
+      <w:r>
+        <w:rPr>
+          <w:bCs/>
+          <w:lang w:val="en-US"/>
+        </w:rPr>
+        <w:t>cầu</w:t>
+      </w:r>
+      <w:proofErr w:type="spellEnd"/>
+      <w:r>
+        <w:rPr>
+          <w:bCs/>
+          <w:lang w:val="en-US"/>
+        </w:rPr>
+        <w:t xml:space="preserve"> </w:t>
+      </w:r>
+      <w:proofErr w:type="spellStart"/>
+      <w:r>
+        <w:rPr>
+          <w:bCs/>
+          <w:lang w:val="en-US"/>
+        </w:rPr>
+        <w:t>và</w:t>
+      </w:r>
+      <w:proofErr w:type="spellEnd"/>
+      <w:r>
+        <w:rPr>
+          <w:bCs/>
+          <w:lang w:val="en-US"/>
+        </w:rPr>
+        <w:t xml:space="preserve"> </w:t>
+      </w:r>
+      <w:proofErr w:type="spellStart"/>
+      <w:r>
+        <w:rPr>
+          <w:bCs/>
+          <w:lang w:val="en-US"/>
+        </w:rPr>
+        <w:t>nhận</w:t>
+      </w:r>
+      <w:proofErr w:type="spellEnd"/>
+      <w:r>
+        <w:rPr>
+          <w:bCs/>
+          <w:lang w:val="en-US"/>
+        </w:rPr>
+        <w:t xml:space="preserve"> </w:t>
+      </w:r>
+      <w:proofErr w:type="spellStart"/>
+      <w:r>
+        <w:rPr>
+          <w:bCs/>
+          <w:lang w:val="en-US"/>
+        </w:rPr>
+        <w:t>phản</w:t>
+      </w:r>
+      <w:proofErr w:type="spellEnd"/>
+      <w:r>
+        <w:rPr>
+          <w:bCs/>
+          <w:lang w:val="en-US"/>
+        </w:rPr>
+        <w:t xml:space="preserve"> </w:t>
+      </w:r>
+      <w:proofErr w:type="spellStart"/>
+      <w:r>
+        <w:rPr>
+          <w:bCs/>
+          <w:lang w:val="en-US"/>
+        </w:rPr>
+        <w:t>hồi</w:t>
+      </w:r>
+      <w:proofErr w:type="spellEnd"/>
+      <w:r>
+        <w:rPr>
+          <w:bCs/>
+          <w:lang w:val="en-US"/>
+        </w:rPr>
+        <w:t xml:space="preserve"> </w:t>
+      </w:r>
+      <w:proofErr w:type="spellStart"/>
+      <w:r>
+        <w:rPr>
+          <w:bCs/>
+          <w:lang w:val="en-US"/>
+        </w:rPr>
+        <w:t>từ</w:t>
+      </w:r>
+      <w:proofErr w:type="spellEnd"/>
+      <w:r>
+        <w:rPr>
+          <w:bCs/>
+          <w:lang w:val="en-US"/>
+        </w:rPr>
+        <w:t xml:space="preserve"> </w:t>
+      </w:r>
+      <w:proofErr w:type="spellStart"/>
+      <w:r>
+        <w:rPr>
+          <w:bCs/>
+          <w:lang w:val="en-US"/>
+        </w:rPr>
+        <w:t>các</w:t>
+      </w:r>
+      <w:proofErr w:type="spellEnd"/>
+      <w:r>
+        <w:rPr>
+          <w:bCs/>
+          <w:lang w:val="en-US"/>
+        </w:rPr>
+        <w:t xml:space="preserve"> </w:t>
+      </w:r>
+      <w:proofErr w:type="spellStart"/>
+      <w:r>
+        <w:rPr>
+          <w:bCs/>
+          <w:lang w:val="en-US"/>
+        </w:rPr>
+        <w:t>ứng</w:t>
+      </w:r>
+      <w:proofErr w:type="spellEnd"/>
+      <w:r>
+        <w:rPr>
+          <w:bCs/>
+          <w:lang w:val="en-US"/>
+        </w:rPr>
+        <w:t xml:space="preserve"> </w:t>
+      </w:r>
+      <w:proofErr w:type="spellStart"/>
+      <w:r>
+        <w:rPr>
+          <w:bCs/>
+          <w:lang w:val="en-US"/>
+        </w:rPr>
+        <w:t>dụng</w:t>
+      </w:r>
+      <w:proofErr w:type="spellEnd"/>
+      <w:r>
+        <w:rPr>
+          <w:bCs/>
+          <w:lang w:val="en-US"/>
+        </w:rPr>
+        <w:t>.</w:t>
+      </w:r>
+    </w:p>
+    <w:p>
+      <w:pPr>
+        <w:ind w:left="567"/>
+        <w:rPr>
+          <w:bCs/>
+          <w:lang w:val="en-US"/>
+        </w:rPr>
+      </w:pPr>
+      <w:r>
+        <w:rPr>
+          <w:b/>
+          <w:lang w:val="en-US"/>
+        </w:rPr>
+        <w:t xml:space="preserve">- Spring Boot Application: </w:t>
+      </w:r>
+      <w:proofErr w:type="spellStart"/>
+      <w:r>
+        <w:rPr>
+          <w:bCs/>
+          <w:lang w:val="en-US"/>
+        </w:rPr>
+        <w:t>Ứng</w:t>
+      </w:r>
+      <w:proofErr w:type="spellEnd"/>
+      <w:r>
+        <w:rPr>
+          <w:bCs/>
+          <w:lang w:val="en-US"/>
+        </w:rPr>
+        <w:t xml:space="preserve"> </w:t>
+      </w:r>
+      <w:proofErr w:type="spellStart"/>
+      <w:r>
+        <w:rPr>
+          <w:bCs/>
+          <w:lang w:val="en-US"/>
+        </w:rPr>
+        <w:t>dụng</w:t>
+      </w:r>
+      <w:proofErr w:type="spellEnd"/>
+      <w:r>
+        <w:rPr>
+          <w:bCs/>
+          <w:lang w:val="en-US"/>
+        </w:rPr>
+        <w:t xml:space="preserve"> Spring Boot, </w:t>
+      </w:r>
+      <w:proofErr w:type="spellStart"/>
+      <w:r>
+        <w:rPr>
+          <w:bCs/>
+          <w:lang w:val="en-US"/>
+        </w:rPr>
+        <w:t>có</w:t>
+      </w:r>
+      <w:proofErr w:type="spellEnd"/>
+      <w:r>
+        <w:rPr>
+          <w:bCs/>
+          <w:lang w:val="en-US"/>
+        </w:rPr>
+        <w:t xml:space="preserve"> </w:t>
+      </w:r>
+      <w:proofErr w:type="spellStart"/>
+      <w:r>
+        <w:rPr>
+          <w:bCs/>
+          <w:lang w:val="en-US"/>
+        </w:rPr>
+        <w:t>nhiệm</w:t>
+      </w:r>
+      <w:proofErr w:type="spellEnd"/>
+      <w:r>
+        <w:rPr>
+          <w:bCs/>
+          <w:lang w:val="en-US"/>
+        </w:rPr>
+        <w:t xml:space="preserve"> </w:t>
+      </w:r>
+      <w:proofErr w:type="spellStart"/>
+      <w:r>
+        <w:rPr>
+          <w:bCs/>
+          <w:lang w:val="en-US"/>
+        </w:rPr>
+        <w:t>vụ</w:t>
+      </w:r>
+      <w:proofErr w:type="spellEnd"/>
+      <w:r>
+        <w:rPr>
+          <w:bCs/>
+          <w:lang w:val="en-US"/>
+        </w:rPr>
+        <w:t xml:space="preserve"> </w:t>
+      </w:r>
+      <w:proofErr w:type="spellStart"/>
+      <w:r>
+        <w:rPr>
+          <w:bCs/>
+          <w:lang w:val="en-US"/>
+        </w:rPr>
+        <w:t>nhận</w:t>
+      </w:r>
+      <w:proofErr w:type="spellEnd"/>
+      <w:r>
+        <w:rPr>
+          <w:bCs/>
+          <w:lang w:val="en-US"/>
+        </w:rPr>
+        <w:t xml:space="preserve"> </w:t>
+      </w:r>
+      <w:proofErr w:type="spellStart"/>
+      <w:r>
+        <w:rPr>
+          <w:bCs/>
+          <w:lang w:val="en-US"/>
+        </w:rPr>
+        <w:t>và</w:t>
+      </w:r>
+      <w:proofErr w:type="spellEnd"/>
+      <w:r>
+        <w:rPr>
+          <w:bCs/>
+          <w:lang w:val="en-US"/>
+        </w:rPr>
+        <w:t xml:space="preserve"> </w:t>
+      </w:r>
+      <w:proofErr w:type="spellStart"/>
+      <w:r>
+        <w:rPr>
+          <w:bCs/>
+          <w:lang w:val="en-US"/>
+        </w:rPr>
+        <w:t>xử</w:t>
+      </w:r>
+      <w:proofErr w:type="spellEnd"/>
+      <w:r>
+        <w:rPr>
+          <w:bCs/>
+          <w:lang w:val="en-US"/>
+        </w:rPr>
+        <w:t xml:space="preserve"> </w:t>
+      </w:r>
+      <w:proofErr w:type="spellStart"/>
+      <w:r>
+        <w:rPr>
+          <w:bCs/>
+          <w:lang w:val="en-US"/>
+        </w:rPr>
+        <w:t>lý</w:t>
+      </w:r>
+      <w:proofErr w:type="spellEnd"/>
+      <w:r>
+        <w:rPr>
+          <w:bCs/>
+          <w:lang w:val="en-US"/>
+        </w:rPr>
+        <w:t xml:space="preserve"> </w:t>
+      </w:r>
+      <w:proofErr w:type="spellStart"/>
+      <w:r>
+        <w:rPr>
+          <w:bCs/>
+          <w:lang w:val="en-US"/>
+        </w:rPr>
+        <w:t>yêu</w:t>
+      </w:r>
+      <w:proofErr w:type="spellEnd"/>
+      <w:r>
+        <w:rPr>
+          <w:bCs/>
+          <w:lang w:val="en-US"/>
+        </w:rPr>
+        <w:t xml:space="preserve"> </w:t>
+      </w:r>
+      <w:proofErr w:type="spellStart"/>
+      <w:r>
+        <w:rPr>
+          <w:bCs/>
+          <w:lang w:val="en-US"/>
+        </w:rPr>
+        <w:t>cầu</w:t>
+      </w:r>
+      <w:proofErr w:type="spellEnd"/>
+      <w:r>
+        <w:rPr>
+          <w:bCs/>
+          <w:lang w:val="en-US"/>
+        </w:rPr>
+        <w:t xml:space="preserve"> </w:t>
+      </w:r>
+      <w:proofErr w:type="spellStart"/>
+      <w:r>
+        <w:rPr>
+          <w:bCs/>
+          <w:lang w:val="en-US"/>
+        </w:rPr>
+        <w:t>từ</w:t>
+      </w:r>
+      <w:proofErr w:type="spellEnd"/>
+      <w:r>
+        <w:rPr>
+          <w:bCs/>
+          <w:lang w:val="en-US"/>
+        </w:rPr>
+        <w:t xml:space="preserve"> Client Machine </w:t>
+      </w:r>
+      <w:proofErr w:type="spellStart"/>
+      <w:r>
+        <w:rPr>
+          <w:bCs/>
+          <w:lang w:val="en-US"/>
+        </w:rPr>
+        <w:t>và</w:t>
+      </w:r>
+      <w:proofErr w:type="spellEnd"/>
+      <w:r>
+        <w:rPr>
+          <w:bCs/>
+          <w:lang w:val="en-US"/>
+        </w:rPr>
+        <w:t xml:space="preserve"> </w:t>
+      </w:r>
+      <w:proofErr w:type="spellStart"/>
+      <w:r>
+        <w:rPr>
+          <w:bCs/>
+          <w:lang w:val="en-US"/>
+        </w:rPr>
+        <w:t>gửi</w:t>
+      </w:r>
+      <w:proofErr w:type="spellEnd"/>
+      <w:r>
+        <w:rPr>
+          <w:bCs/>
+          <w:lang w:val="en-US"/>
+        </w:rPr>
+        <w:t xml:space="preserve"> </w:t>
+      </w:r>
+      <w:proofErr w:type="spellStart"/>
+      <w:r>
+        <w:rPr>
+          <w:bCs/>
+          <w:lang w:val="en-US"/>
+        </w:rPr>
+        <w:t>phản</w:t>
+      </w:r>
+      <w:proofErr w:type="spellEnd"/>
+      <w:r>
+        <w:rPr>
+          <w:bCs/>
+          <w:lang w:val="en-US"/>
+        </w:rPr>
+        <w:t xml:space="preserve"> </w:t>
+      </w:r>
+      <w:proofErr w:type="spellStart"/>
+      <w:r>
+        <w:rPr>
+          <w:bCs/>
+          <w:lang w:val="en-US"/>
+        </w:rPr>
+        <w:t>hồi</w:t>
+      </w:r>
+      <w:proofErr w:type="spellEnd"/>
+      <w:r>
+        <w:rPr>
+          <w:bCs/>
+          <w:lang w:val="en-US"/>
+        </w:rPr>
+        <w:t>.</w:t>
+      </w:r>
+    </w:p>
+    <w:p>
+      <w:pPr>
+        <w:ind w:left="567"/>
+        <w:rPr>
+          <w:bCs/>
+          <w:lang w:val="en-US"/>
+        </w:rPr>
+      </w:pPr>
+      <w:r>
+        <w:rPr>
+          <w:b/>
+          <w:lang w:val="en-US"/>
+        </w:rPr>
+        <w:t xml:space="preserve">-  Gin Application: </w:t>
+      </w:r>
+      <w:proofErr w:type="spellStart"/>
+      <w:r>
+        <w:rPr>
+          <w:bCs/>
+          <w:lang w:val="en-US"/>
+        </w:rPr>
+        <w:t>Ứng</w:t>
+      </w:r>
+      <w:proofErr w:type="spellEnd"/>
+      <w:r>
+        <w:rPr>
+          <w:bCs/>
+          <w:lang w:val="en-US"/>
+        </w:rPr>
+        <w:t xml:space="preserve"> </w:t>
+      </w:r>
+      <w:proofErr w:type="spellStart"/>
+      <w:r>
+        <w:rPr>
+          <w:bCs/>
+          <w:lang w:val="en-US"/>
+        </w:rPr>
+        <w:t>dụng</w:t>
+      </w:r>
+      <w:proofErr w:type="spellEnd"/>
+      <w:r>
+        <w:rPr>
+          <w:bCs/>
+          <w:lang w:val="en-US"/>
+        </w:rPr>
+        <w:t xml:space="preserve"> Gin</w:t>
+      </w:r>
+      <w:r>
+        <w:rPr>
+          <w:bCs/>
+          <w:lang w:val="en-US"/>
+        </w:rPr>
+        <w:t xml:space="preserve">, </w:t>
+      </w:r>
+      <w:proofErr w:type="spellStart"/>
+      <w:r>
+        <w:rPr>
+          <w:bCs/>
+          <w:lang w:val="en-US"/>
+        </w:rPr>
+        <w:t>có</w:t>
+      </w:r>
+      <w:proofErr w:type="spellEnd"/>
+      <w:r>
+        <w:rPr>
+          <w:bCs/>
+          <w:lang w:val="en-US"/>
+        </w:rPr>
+        <w:t xml:space="preserve"> </w:t>
+      </w:r>
+      <w:proofErr w:type="spellStart"/>
+      <w:r>
+        <w:rPr>
+          <w:bCs/>
+          <w:lang w:val="en-US"/>
+        </w:rPr>
+        <w:t>nhiệm</w:t>
+      </w:r>
+      <w:proofErr w:type="spellEnd"/>
+      <w:r>
+        <w:rPr>
+          <w:bCs/>
+          <w:lang w:val="en-US"/>
+        </w:rPr>
+        <w:t xml:space="preserve"> </w:t>
+      </w:r>
+      <w:proofErr w:type="spellStart"/>
+      <w:r>
+        <w:rPr>
+          <w:bCs/>
+          <w:lang w:val="en-US"/>
+        </w:rPr>
+        <w:t>vụ</w:t>
+      </w:r>
+      <w:proofErr w:type="spellEnd"/>
+      <w:r>
+        <w:rPr>
+          <w:bCs/>
+          <w:lang w:val="en-US"/>
+        </w:rPr>
+        <w:t xml:space="preserve"> </w:t>
+      </w:r>
+      <w:proofErr w:type="spellStart"/>
+      <w:r>
+        <w:rPr>
+          <w:bCs/>
+          <w:lang w:val="en-US"/>
+        </w:rPr>
+        <w:t>nhận</w:t>
+      </w:r>
+      <w:proofErr w:type="spellEnd"/>
+      <w:r>
+        <w:rPr>
+          <w:bCs/>
+          <w:lang w:val="en-US"/>
+        </w:rPr>
+        <w:t xml:space="preserve"> </w:t>
+      </w:r>
+      <w:proofErr w:type="spellStart"/>
+      <w:r>
+        <w:rPr>
+          <w:bCs/>
+          <w:lang w:val="en-US"/>
+        </w:rPr>
+        <w:t>và</w:t>
+      </w:r>
+      <w:proofErr w:type="spellEnd"/>
+      <w:r>
+        <w:rPr>
+          <w:bCs/>
+          <w:lang w:val="en-US"/>
+        </w:rPr>
+        <w:t xml:space="preserve"> </w:t>
+      </w:r>
+      <w:proofErr w:type="spellStart"/>
+      <w:r>
+        <w:rPr>
+          <w:bCs/>
+          <w:lang w:val="en-US"/>
+        </w:rPr>
+        <w:t>xử</w:t>
+      </w:r>
+      <w:proofErr w:type="spellEnd"/>
+      <w:r>
+        <w:rPr>
+          <w:bCs/>
+          <w:lang w:val="en-US"/>
+        </w:rPr>
+        <w:t xml:space="preserve"> </w:t>
+      </w:r>
+      <w:proofErr w:type="spellStart"/>
+      <w:r>
+        <w:rPr>
+          <w:bCs/>
+          <w:lang w:val="en-US"/>
+        </w:rPr>
+        <w:t>lý</w:t>
+      </w:r>
+      <w:proofErr w:type="spellEnd"/>
+      <w:r>
+        <w:rPr>
+          <w:bCs/>
+          <w:lang w:val="en-US"/>
+        </w:rPr>
+        <w:t xml:space="preserve"> </w:t>
+      </w:r>
+      <w:proofErr w:type="spellStart"/>
+      <w:r>
+        <w:rPr>
+          <w:bCs/>
+          <w:lang w:val="en-US"/>
+        </w:rPr>
+        <w:t>yêu</w:t>
+      </w:r>
+      <w:proofErr w:type="spellEnd"/>
+      <w:r>
+        <w:rPr>
+          <w:bCs/>
+          <w:lang w:val="en-US"/>
+        </w:rPr>
+        <w:t xml:space="preserve"> </w:t>
+      </w:r>
+      <w:proofErr w:type="spellStart"/>
+      <w:r>
+        <w:rPr>
+          <w:bCs/>
+          <w:lang w:val="en-US"/>
+        </w:rPr>
+        <w:t>cầu</w:t>
+      </w:r>
+      <w:proofErr w:type="spellEnd"/>
+      <w:r>
+        <w:rPr>
+          <w:bCs/>
+          <w:lang w:val="en-US"/>
+        </w:rPr>
+        <w:t xml:space="preserve"> </w:t>
+      </w:r>
+      <w:proofErr w:type="spellStart"/>
+      <w:r>
+        <w:rPr>
+          <w:bCs/>
+          <w:lang w:val="en-US"/>
+        </w:rPr>
+        <w:t>từ</w:t>
+      </w:r>
+      <w:proofErr w:type="spellEnd"/>
+      <w:r>
+        <w:rPr>
+          <w:bCs/>
+          <w:lang w:val="en-US"/>
+        </w:rPr>
+        <w:t xml:space="preserve"> Client Machine </w:t>
+      </w:r>
+      <w:proofErr w:type="spellStart"/>
+      <w:r>
+        <w:rPr>
+          <w:bCs/>
+          <w:lang w:val="en-US"/>
+        </w:rPr>
+        <w:t>và</w:t>
+      </w:r>
+      <w:proofErr w:type="spellEnd"/>
+      <w:r>
+        <w:rPr>
+          <w:bCs/>
+          <w:lang w:val="en-US"/>
+        </w:rPr>
+        <w:t xml:space="preserve"> </w:t>
+      </w:r>
+      <w:proofErr w:type="spellStart"/>
+      <w:r>
+        <w:rPr>
+          <w:bCs/>
+          <w:lang w:val="en-US"/>
+        </w:rPr>
+        <w:t>gửi</w:t>
+      </w:r>
+      <w:proofErr w:type="spellEnd"/>
+      <w:r>
+        <w:rPr>
+          <w:bCs/>
+          <w:lang w:val="en-US"/>
+        </w:rPr>
+        <w:t xml:space="preserve"> </w:t>
+      </w:r>
+      <w:proofErr w:type="spellStart"/>
+      <w:r>
+        <w:rPr>
+          <w:bCs/>
+          <w:lang w:val="en-US"/>
+        </w:rPr>
+        <w:t>phản</w:t>
+      </w:r>
+      <w:proofErr w:type="spellEnd"/>
+      <w:r>
+        <w:rPr>
+          <w:bCs/>
+          <w:lang w:val="en-US"/>
+        </w:rPr>
+        <w:t xml:space="preserve"> </w:t>
+      </w:r>
+      <w:proofErr w:type="spellStart"/>
+      <w:r>
+        <w:rPr>
+          <w:bCs/>
+          <w:lang w:val="en-US"/>
+        </w:rPr>
+        <w:t>hồi</w:t>
+      </w:r>
+      <w:proofErr w:type="spellEnd"/>
+      <w:r>
+        <w:rPr>
+          <w:bCs/>
+          <w:lang w:val="en-US"/>
+        </w:rPr>
+        <w:t>.</w:t>
+      </w:r>
+    </w:p>
+    <w:p>
+      <w:pPr>
+        <w:ind w:left="567"/>
+        <w:rPr>
+          <w:bCs/>
+          <w:lang w:val="en-US"/>
+        </w:rPr>
+      </w:pPr>
+      <w:r>
+        <w:rPr>
+          <w:b/>
+          <w:lang w:val="en-US"/>
+        </w:rPr>
+        <w:t xml:space="preserve">- 2 Instance PostgreSQL: </w:t>
+      </w:r>
+      <w:r>
+        <w:rPr>
+          <w:bCs/>
+          <w:lang w:val="en-US"/>
+        </w:rPr>
+        <w:t xml:space="preserve">Hai database </w:t>
+      </w:r>
+      <w:proofErr w:type="spellStart"/>
+      <w:r>
+        <w:rPr>
+          <w:bCs/>
+          <w:lang w:val="en-US"/>
+        </w:rPr>
+        <w:t>có</w:t>
+      </w:r>
+      <w:proofErr w:type="spellEnd"/>
+      <w:r>
+        <w:rPr>
+          <w:bCs/>
+          <w:lang w:val="en-US"/>
+        </w:rPr>
+        <w:t xml:space="preserve"> </w:t>
+      </w:r>
+      <w:proofErr w:type="spellStart"/>
+      <w:r>
+        <w:rPr>
+          <w:bCs/>
+          <w:lang w:val="en-US"/>
+        </w:rPr>
+        <w:t>cấu</w:t>
+      </w:r>
+      <w:proofErr w:type="spellEnd"/>
+      <w:r>
+        <w:rPr>
+          <w:bCs/>
+          <w:lang w:val="en-US"/>
+        </w:rPr>
+        <w:t xml:space="preserve"> </w:t>
+      </w:r>
+      <w:proofErr w:type="spellStart"/>
+      <w:r>
+        <w:rPr>
+          <w:bCs/>
+          <w:lang w:val="en-US"/>
+        </w:rPr>
+        <w:t>trúc</w:t>
+      </w:r>
+      <w:proofErr w:type="spellEnd"/>
+      <w:r>
+        <w:rPr>
+          <w:bCs/>
+          <w:lang w:val="en-US"/>
+        </w:rPr>
+        <w:t xml:space="preserve">, </w:t>
+      </w:r>
+      <w:proofErr w:type="spellStart"/>
+      <w:r>
+        <w:rPr>
+          <w:bCs/>
+          <w:lang w:val="en-US"/>
+        </w:rPr>
+        <w:t>dữ</w:t>
+      </w:r>
+      <w:proofErr w:type="spellEnd"/>
+      <w:r>
+        <w:rPr>
+          <w:bCs/>
+          <w:lang w:val="en-US"/>
+        </w:rPr>
+        <w:t xml:space="preserve"> </w:t>
+      </w:r>
+      <w:proofErr w:type="spellStart"/>
+      <w:r>
+        <w:rPr>
+          <w:bCs/>
+          <w:lang w:val="en-US"/>
+        </w:rPr>
+        <w:t>liệu</w:t>
+      </w:r>
+      <w:proofErr w:type="spellEnd"/>
+      <w:r>
+        <w:rPr>
+          <w:bCs/>
+          <w:lang w:val="en-US"/>
+        </w:rPr>
+        <w:t xml:space="preserve"> </w:t>
+      </w:r>
+      <w:proofErr w:type="spellStart"/>
+      <w:r>
+        <w:rPr>
+          <w:bCs/>
+          <w:lang w:val="en-US"/>
+        </w:rPr>
+        <w:t>giống</w:t>
+      </w:r>
+      <w:proofErr w:type="spellEnd"/>
+      <w:r>
+        <w:rPr>
+          <w:bCs/>
+          <w:lang w:val="en-US"/>
+        </w:rPr>
+        <w:t xml:space="preserve"> </w:t>
+      </w:r>
+      <w:proofErr w:type="spellStart"/>
+      <w:r>
+        <w:rPr>
+          <w:bCs/>
+          <w:lang w:val="en-US"/>
+        </w:rPr>
+        <w:t>hệt</w:t>
+      </w:r>
+      <w:proofErr w:type="spellEnd"/>
+      <w:r>
+        <w:rPr>
+          <w:bCs/>
+          <w:lang w:val="en-US"/>
+        </w:rPr>
+        <w:t xml:space="preserve"> </w:t>
+      </w:r>
+      <w:proofErr w:type="spellStart"/>
+      <w:r>
+        <w:rPr>
+          <w:bCs/>
+          <w:lang w:val="en-US"/>
+        </w:rPr>
+        <w:t>nhau</w:t>
+      </w:r>
+      <w:proofErr w:type="spellEnd"/>
+      <w:r>
+        <w:rPr>
+          <w:bCs/>
+          <w:lang w:val="en-US"/>
+        </w:rPr>
+        <w:t xml:space="preserve">, </w:t>
+      </w:r>
+      <w:proofErr w:type="spellStart"/>
+      <w:r>
+        <w:rPr>
+          <w:bCs/>
+          <w:lang w:val="en-US"/>
+        </w:rPr>
+        <w:t>mỗi</w:t>
+      </w:r>
+      <w:proofErr w:type="spellEnd"/>
+      <w:r>
+        <w:rPr>
+          <w:bCs/>
+          <w:lang w:val="en-US"/>
+        </w:rPr>
+        <w:t xml:space="preserve"> instance </w:t>
+      </w:r>
+      <w:proofErr w:type="spellStart"/>
+      <w:r>
+        <w:rPr>
+          <w:bCs/>
+          <w:lang w:val="en-US"/>
+        </w:rPr>
+        <w:t>kết</w:t>
+      </w:r>
+      <w:proofErr w:type="spellEnd"/>
+      <w:r>
+        <w:rPr>
+          <w:bCs/>
+          <w:lang w:val="en-US"/>
+        </w:rPr>
+        <w:t xml:space="preserve"> </w:t>
+      </w:r>
+      <w:proofErr w:type="spellStart"/>
+      <w:r>
+        <w:rPr>
+          <w:bCs/>
+          <w:lang w:val="en-US"/>
+        </w:rPr>
+        <w:t>nối</w:t>
+      </w:r>
+      <w:proofErr w:type="spellEnd"/>
+      <w:r>
+        <w:rPr>
+          <w:bCs/>
+          <w:lang w:val="en-US"/>
+        </w:rPr>
+        <w:t xml:space="preserve"> </w:t>
+      </w:r>
+      <w:proofErr w:type="spellStart"/>
+      <w:r>
+        <w:rPr>
+          <w:bCs/>
+          <w:lang w:val="en-US"/>
+        </w:rPr>
+        <w:t>với</w:t>
+      </w:r>
+      <w:proofErr w:type="spellEnd"/>
+      <w:r>
+        <w:rPr>
+          <w:bCs/>
+          <w:lang w:val="en-US"/>
+        </w:rPr>
+        <w:t xml:space="preserve"> </w:t>
+      </w:r>
+      <w:proofErr w:type="spellStart"/>
+      <w:r>
+        <w:rPr>
+          <w:bCs/>
+          <w:lang w:val="en-US"/>
+        </w:rPr>
+        <w:t>một</w:t>
+      </w:r>
+      <w:proofErr w:type="spellEnd"/>
+      <w:r>
+        <w:rPr>
+          <w:bCs/>
+          <w:lang w:val="en-US"/>
+        </w:rPr>
+        <w:t xml:space="preserve"> </w:t>
+      </w:r>
+      <w:proofErr w:type="spellStart"/>
+      <w:r>
+        <w:rPr>
+          <w:bCs/>
+          <w:lang w:val="en-US"/>
+        </w:rPr>
+        <w:t>ứng</w:t>
+      </w:r>
+      <w:proofErr w:type="spellEnd"/>
+      <w:r>
+        <w:rPr>
+          <w:bCs/>
+          <w:lang w:val="en-US"/>
+        </w:rPr>
+        <w:t xml:space="preserve"> </w:t>
+      </w:r>
+      <w:proofErr w:type="spellStart"/>
+      <w:r>
+        <w:rPr>
+          <w:bCs/>
+          <w:lang w:val="en-US"/>
+        </w:rPr>
+        <w:t>dụng</w:t>
+      </w:r>
+      <w:proofErr w:type="spellEnd"/>
+      <w:r>
+        <w:rPr>
+          <w:bCs/>
+          <w:lang w:val="en-US"/>
+        </w:rPr>
+        <w:t xml:space="preserve"> Spring Boot </w:t>
+      </w:r>
+      <w:proofErr w:type="spellStart"/>
+      <w:r>
+        <w:rPr>
+          <w:bCs/>
+          <w:lang w:val="en-US"/>
+        </w:rPr>
+        <w:t>và</w:t>
+      </w:r>
+      <w:proofErr w:type="spellEnd"/>
+      <w:r>
+        <w:rPr>
+          <w:bCs/>
+          <w:lang w:val="en-US"/>
+        </w:rPr>
+        <w:t xml:space="preserve"> Gin.</w:t>
+      </w:r>
+    </w:p>
+    <w:p>
+      <w:pPr>
+        <w:ind w:left="567"/>
+        <w:rPr>
+          <w:bCs/>
+          <w:lang w:val="en-US"/>
+        </w:rPr>
+      </w:pPr>
+      <w:r>
+        <w:rPr>
+          <w:b/>
+          <w:lang w:val="en-US"/>
+        </w:rPr>
+        <w:t xml:space="preserve">- </w:t>
+      </w:r>
+      <w:proofErr w:type="spellStart"/>
+      <w:r>
+        <w:rPr>
+          <w:b/>
+          <w:lang w:val="en-US"/>
+        </w:rPr>
+        <w:t>cAdvisor</w:t>
+      </w:r>
+      <w:proofErr w:type="spellEnd"/>
+      <w:r>
+        <w:rPr>
+          <w:b/>
+          <w:lang w:val="en-US"/>
+        </w:rPr>
+        <w:t xml:space="preserve">: </w:t>
+      </w:r>
+      <w:proofErr w:type="spellStart"/>
+      <w:r>
+        <w:rPr>
+          <w:bCs/>
+          <w:lang w:val="en-US"/>
+        </w:rPr>
+        <w:t>Có</w:t>
+      </w:r>
+      <w:proofErr w:type="spellEnd"/>
+      <w:r>
+        <w:rPr>
+          <w:bCs/>
+          <w:lang w:val="en-US"/>
+        </w:rPr>
+        <w:t xml:space="preserve"> </w:t>
+      </w:r>
+      <w:proofErr w:type="spellStart"/>
+      <w:r>
+        <w:rPr>
+          <w:bCs/>
+          <w:lang w:val="en-US"/>
+        </w:rPr>
+        <w:t>nhiệm</w:t>
+      </w:r>
+      <w:proofErr w:type="spellEnd"/>
+      <w:r>
+        <w:rPr>
+          <w:bCs/>
+          <w:lang w:val="en-US"/>
+        </w:rPr>
+        <w:t xml:space="preserve"> </w:t>
+      </w:r>
+      <w:proofErr w:type="spellStart"/>
+      <w:r>
+        <w:rPr>
+          <w:bCs/>
+          <w:lang w:val="en-US"/>
+        </w:rPr>
+        <w:t>vụ</w:t>
+      </w:r>
+      <w:proofErr w:type="spellEnd"/>
+      <w:r>
+        <w:rPr>
+          <w:bCs/>
+          <w:lang w:val="en-US"/>
+        </w:rPr>
+        <w:t xml:space="preserve"> </w:t>
+      </w:r>
+      <w:proofErr w:type="spellStart"/>
+      <w:r>
+        <w:rPr>
+          <w:bCs/>
+          <w:lang w:val="en-US"/>
+        </w:rPr>
+        <w:t>thu</w:t>
+      </w:r>
+      <w:proofErr w:type="spellEnd"/>
+      <w:r>
+        <w:rPr>
+          <w:bCs/>
+          <w:lang w:val="en-US"/>
+        </w:rPr>
+        <w:t xml:space="preserve"> </w:t>
+      </w:r>
+      <w:proofErr w:type="spellStart"/>
+      <w:r>
+        <w:rPr>
+          <w:bCs/>
+          <w:lang w:val="en-US"/>
+        </w:rPr>
+        <w:t>thập</w:t>
+      </w:r>
+      <w:proofErr w:type="spellEnd"/>
+      <w:r>
+        <w:rPr>
+          <w:bCs/>
+          <w:lang w:val="en-US"/>
+        </w:rPr>
+        <w:t xml:space="preserve"> </w:t>
+      </w:r>
+      <w:proofErr w:type="spellStart"/>
+      <w:r>
+        <w:rPr>
+          <w:bCs/>
+          <w:lang w:val="en-US"/>
+        </w:rPr>
+        <w:t>các</w:t>
+      </w:r>
+      <w:proofErr w:type="spellEnd"/>
+      <w:r>
+        <w:rPr>
+          <w:bCs/>
+          <w:lang w:val="en-US"/>
+        </w:rPr>
+        <w:t xml:space="preserve"> </w:t>
+      </w:r>
+      <w:proofErr w:type="spellStart"/>
+      <w:r>
+        <w:rPr>
+          <w:bCs/>
+          <w:lang w:val="en-US"/>
+        </w:rPr>
+        <w:t>thông</w:t>
+      </w:r>
+      <w:proofErr w:type="spellEnd"/>
+      <w:r>
+        <w:rPr>
+          <w:bCs/>
+          <w:lang w:val="en-US"/>
+        </w:rPr>
+        <w:t xml:space="preserve"> tin </w:t>
+      </w:r>
+      <w:proofErr w:type="spellStart"/>
+      <w:r>
+        <w:rPr>
+          <w:bCs/>
+          <w:lang w:val="en-US"/>
+        </w:rPr>
+        <w:t>sử</w:t>
+      </w:r>
+      <w:proofErr w:type="spellEnd"/>
+      <w:r>
+        <w:rPr>
+          <w:bCs/>
+          <w:lang w:val="en-US"/>
+        </w:rPr>
+        <w:t xml:space="preserve"> dụng </w:t>
+      </w:r>
+      <w:proofErr w:type="spellStart"/>
+      <w:r>
+        <w:rPr>
+          <w:bCs/>
+          <w:lang w:val="en-US"/>
+        </w:rPr>
+        <w:t>tài</w:t>
+      </w:r>
+      <w:proofErr w:type="spellEnd"/>
+      <w:r>
+        <w:rPr>
+          <w:bCs/>
+          <w:lang w:val="en-US"/>
+        </w:rPr>
+        <w:t xml:space="preserve"> </w:t>
+      </w:r>
+      <w:proofErr w:type="spellStart"/>
+      <w:r>
+        <w:rPr>
+          <w:bCs/>
+          <w:lang w:val="en-US"/>
+        </w:rPr>
+        <w:t>nguyên</w:t>
+      </w:r>
+      <w:proofErr w:type="spellEnd"/>
+      <w:r>
+        <w:rPr>
+          <w:bCs/>
+          <w:lang w:val="en-US"/>
+        </w:rPr>
+        <w:t xml:space="preserve"> </w:t>
+      </w:r>
+      <w:proofErr w:type="spellStart"/>
+      <w:r>
+        <w:rPr>
+          <w:bCs/>
+          <w:lang w:val="en-US"/>
+        </w:rPr>
+        <w:t>của</w:t>
+      </w:r>
+      <w:proofErr w:type="spellEnd"/>
+      <w:r>
+        <w:rPr>
+          <w:bCs/>
+          <w:lang w:val="en-US"/>
+        </w:rPr>
+        <w:t xml:space="preserve"> 2 Container </w:t>
+      </w:r>
+      <w:proofErr w:type="spellStart"/>
+      <w:r>
+        <w:rPr>
+          <w:bCs/>
+          <w:lang w:val="en-US"/>
+        </w:rPr>
+        <w:t>chứa</w:t>
+      </w:r>
+      <w:proofErr w:type="spellEnd"/>
+      <w:r>
+        <w:rPr>
+          <w:bCs/>
+          <w:lang w:val="en-US"/>
+        </w:rPr>
+        <w:t xml:space="preserve"> Spring Boot Application </w:t>
+      </w:r>
+      <w:proofErr w:type="spellStart"/>
+      <w:r>
+        <w:rPr>
+          <w:bCs/>
+          <w:lang w:val="en-US"/>
+        </w:rPr>
+        <w:t>và</w:t>
+      </w:r>
+      <w:proofErr w:type="spellEnd"/>
+      <w:r>
+        <w:rPr>
+          <w:bCs/>
+          <w:lang w:val="en-US"/>
+        </w:rPr>
+        <w:t xml:space="preserve"> Gin Application.</w:t>
+      </w:r>
+    </w:p>
+    <w:p>
+      <w:pPr>
+        <w:ind w:left="567"/>
+        <w:rPr>
+          <w:bCs/>
+          <w:lang w:val="en-US"/>
+        </w:rPr>
+      </w:pPr>
+      <w:r>
+        <w:rPr>
+          <w:b/>
+          <w:lang w:val="en-US"/>
+        </w:rPr>
+        <w:t xml:space="preserve">- Prometheus: </w:t>
+      </w:r>
+      <w:r>
+        <w:rPr>
+          <w:bCs/>
+          <w:lang w:val="en-US"/>
+        </w:rPr>
+        <w:t xml:space="preserve">Thu </w:t>
+      </w:r>
+      <w:proofErr w:type="spellStart"/>
+      <w:r>
+        <w:rPr>
+          <w:bCs/>
+          <w:lang w:val="en-US"/>
+        </w:rPr>
+        <w:t>thập</w:t>
+      </w:r>
+      <w:proofErr w:type="spellEnd"/>
+      <w:r>
+        <w:rPr>
+          <w:bCs/>
+          <w:lang w:val="en-US"/>
+        </w:rPr>
+        <w:t xml:space="preserve"> </w:t>
+      </w:r>
+      <w:proofErr w:type="spellStart"/>
+      <w:r>
+        <w:rPr>
+          <w:bCs/>
+          <w:lang w:val="en-US"/>
+        </w:rPr>
+        <w:t>lưu</w:t>
+      </w:r>
+      <w:proofErr w:type="spellEnd"/>
+      <w:r>
+        <w:rPr>
+          <w:bCs/>
+          <w:lang w:val="en-US"/>
+        </w:rPr>
+        <w:t xml:space="preserve"> </w:t>
+      </w:r>
+      <w:proofErr w:type="spellStart"/>
+      <w:r>
+        <w:rPr>
+          <w:bCs/>
+          <w:lang w:val="en-US"/>
+        </w:rPr>
+        <w:t>trữ</w:t>
+      </w:r>
+      <w:proofErr w:type="spellEnd"/>
+      <w:r>
+        <w:rPr>
+          <w:bCs/>
+          <w:lang w:val="en-US"/>
+        </w:rPr>
+        <w:t xml:space="preserve"> d</w:t>
+      </w:r>
+      <w:proofErr w:type="spellStart"/>
+      <w:r>
+        <w:rPr>
+          <w:bCs/>
+          <w:lang w:val="en-US"/>
+        </w:rPr>
+        <w:t>ữ</w:t>
+      </w:r>
+      <w:proofErr w:type="spellEnd"/>
+      <w:r>
+        <w:rPr>
+          <w:bCs/>
+          <w:lang w:val="en-US"/>
+        </w:rPr>
+        <w:t xml:space="preserve"> </w:t>
+      </w:r>
+      <w:proofErr w:type="spellStart"/>
+      <w:r>
+        <w:rPr>
+          <w:bCs/>
+          <w:lang w:val="en-US"/>
+        </w:rPr>
+        <w:t>liệu</w:t>
+      </w:r>
+      <w:proofErr w:type="spellEnd"/>
+      <w:r>
+        <w:rPr>
+          <w:bCs/>
+          <w:lang w:val="en-US"/>
+        </w:rPr>
+        <w:t xml:space="preserve"> </w:t>
+      </w:r>
+      <w:proofErr w:type="spellStart"/>
+      <w:r>
+        <w:rPr>
+          <w:bCs/>
+          <w:lang w:val="en-US"/>
+        </w:rPr>
+        <w:t>từ</w:t>
+      </w:r>
+      <w:proofErr w:type="spellEnd"/>
+      <w:r>
+        <w:rPr>
+          <w:bCs/>
+          <w:lang w:val="en-US"/>
+        </w:rPr>
+        <w:t xml:space="preserve"> Spring Boot Application, Gin Application, </w:t>
+      </w:r>
+      <w:proofErr w:type="spellStart"/>
+      <w:r>
+        <w:rPr>
+          <w:bCs/>
+          <w:lang w:val="en-US"/>
+        </w:rPr>
+        <w:t>cAdvisor</w:t>
+      </w:r>
+      <w:proofErr w:type="spellEnd"/>
+      <w:r>
+        <w:rPr>
+          <w:bCs/>
+          <w:lang w:val="en-US"/>
+        </w:rPr>
+        <w:t>.</w:t>
+      </w:r>
+    </w:p>
+    <w:p>
+      <w:pPr>
+        <w:ind w:left="567"/>
+        <w:rPr>
+          <w:bCs/>
+          <w:lang w:val="en-US"/>
+        </w:rPr>
+      </w:pPr>
+      <w:r>
+        <w:rPr>
+          <w:b/>
+          <w:lang w:val="en-US"/>
+        </w:rPr>
+        <w:t xml:space="preserve">- Grafana: </w:t>
+      </w:r>
+      <w:proofErr w:type="spellStart"/>
+      <w:r>
+        <w:rPr>
+          <w:bCs/>
+          <w:lang w:val="en-US"/>
+        </w:rPr>
+        <w:t>Truy</w:t>
+      </w:r>
+      <w:proofErr w:type="spellEnd"/>
+      <w:r>
+        <w:rPr>
+          <w:bCs/>
+          <w:lang w:val="en-US"/>
+        </w:rPr>
+        <w:t xml:space="preserve"> </w:t>
+      </w:r>
+      <w:proofErr w:type="spellStart"/>
+      <w:r>
+        <w:rPr>
+          <w:bCs/>
+          <w:lang w:val="en-US"/>
+        </w:rPr>
+        <w:t>vấn</w:t>
+      </w:r>
+      <w:proofErr w:type="spellEnd"/>
+      <w:r>
+        <w:rPr>
+          <w:bCs/>
+          <w:lang w:val="en-US"/>
+        </w:rPr>
+        <w:t xml:space="preserve"> </w:t>
+      </w:r>
+      <w:proofErr w:type="spellStart"/>
+      <w:r>
+        <w:rPr>
+          <w:bCs/>
+          <w:lang w:val="en-US"/>
+        </w:rPr>
+        <w:t>dữ</w:t>
+      </w:r>
+      <w:proofErr w:type="spellEnd"/>
+      <w:r>
+        <w:rPr>
+          <w:bCs/>
+          <w:lang w:val="en-US"/>
+        </w:rPr>
+        <w:t xml:space="preserve"> </w:t>
+      </w:r>
+      <w:proofErr w:type="spellStart"/>
+      <w:r>
+        <w:rPr>
+          <w:bCs/>
+          <w:lang w:val="en-US"/>
+        </w:rPr>
+        <w:t>liệu</w:t>
+      </w:r>
+      <w:proofErr w:type="spellEnd"/>
+      <w:r>
+        <w:rPr>
+          <w:bCs/>
+          <w:lang w:val="en-US"/>
+        </w:rPr>
+        <w:t xml:space="preserve"> </w:t>
+      </w:r>
+      <w:proofErr w:type="spellStart"/>
+      <w:r>
+        <w:rPr>
+          <w:bCs/>
+          <w:lang w:val="en-US"/>
+        </w:rPr>
+        <w:t>từ</w:t>
+      </w:r>
+      <w:proofErr w:type="spellEnd"/>
+      <w:r>
+        <w:rPr>
+          <w:bCs/>
+          <w:lang w:val="en-US"/>
+        </w:rPr>
+        <w:t xml:space="preserve"> Prometheus </w:t>
+      </w:r>
+      <w:proofErr w:type="spellStart"/>
+      <w:r>
+        <w:rPr>
+          <w:bCs/>
+          <w:lang w:val="en-US"/>
+        </w:rPr>
+        <w:t>tại</w:t>
+      </w:r>
+      <w:proofErr w:type="spellEnd"/>
+      <w:r>
+        <w:rPr>
+          <w:bCs/>
+          <w:lang w:val="en-US"/>
+        </w:rPr>
+        <w:t xml:space="preserve"> </w:t>
+      </w:r>
+      <w:proofErr w:type="spellStart"/>
+      <w:r>
+        <w:rPr>
+          <w:bCs/>
+          <w:lang w:val="en-US"/>
+        </w:rPr>
+        <w:t>thời</w:t>
+      </w:r>
+      <w:proofErr w:type="spellEnd"/>
+      <w:r>
+        <w:rPr>
+          <w:bCs/>
+          <w:lang w:val="en-US"/>
+        </w:rPr>
+        <w:t xml:space="preserve"> </w:t>
+      </w:r>
+      <w:proofErr w:type="spellStart"/>
+      <w:r>
+        <w:rPr>
+          <w:bCs/>
+          <w:lang w:val="en-US"/>
+        </w:rPr>
+        <w:t>gian</w:t>
+      </w:r>
+      <w:proofErr w:type="spellEnd"/>
+      <w:r>
+        <w:rPr>
+          <w:bCs/>
+          <w:lang w:val="en-US"/>
+        </w:rPr>
+        <w:t xml:space="preserve"> </w:t>
+      </w:r>
+      <w:proofErr w:type="spellStart"/>
+      <w:r>
+        <w:rPr>
+          <w:bCs/>
+          <w:lang w:val="en-US"/>
+        </w:rPr>
+        <w:t>thực</w:t>
+      </w:r>
+      <w:proofErr w:type="spellEnd"/>
+      <w:r>
+        <w:rPr>
+          <w:bCs/>
+          <w:lang w:val="en-US"/>
+        </w:rPr>
+        <w:t xml:space="preserve"> </w:t>
+      </w:r>
+      <w:proofErr w:type="spellStart"/>
+      <w:r>
+        <w:rPr>
+          <w:bCs/>
+          <w:lang w:val="en-US"/>
+        </w:rPr>
+        <w:t>và</w:t>
+      </w:r>
+      <w:proofErr w:type="spellEnd"/>
+      <w:r>
+        <w:rPr>
+          <w:bCs/>
+          <w:lang w:val="en-US"/>
+        </w:rPr>
+        <w:t xml:space="preserve"> </w:t>
+      </w:r>
+      <w:proofErr w:type="spellStart"/>
+      <w:r>
+        <w:rPr>
+          <w:bCs/>
+          <w:lang w:val="en-US"/>
+        </w:rPr>
+        <w:t>biểu</w:t>
+      </w:r>
+      <w:proofErr w:type="spellEnd"/>
+      <w:r>
+        <w:rPr>
+          <w:bCs/>
+          <w:lang w:val="en-US"/>
+        </w:rPr>
+        <w:t xml:space="preserve"> </w:t>
+      </w:r>
+      <w:proofErr w:type="spellStart"/>
+      <w:r>
+        <w:rPr>
+          <w:bCs/>
+          <w:lang w:val="en-US"/>
+        </w:rPr>
+        <w:t>diễn</w:t>
+      </w:r>
+      <w:proofErr w:type="spellEnd"/>
+      <w:r>
+        <w:rPr>
+          <w:bCs/>
+          <w:lang w:val="en-US"/>
+        </w:rPr>
+        <w:t xml:space="preserve"> </w:t>
+      </w:r>
+      <w:proofErr w:type="spellStart"/>
+      <w:r>
+        <w:rPr>
+          <w:bCs/>
+          <w:lang w:val="en-US"/>
+        </w:rPr>
+        <w:t>trực</w:t>
+      </w:r>
+      <w:proofErr w:type="spellEnd"/>
+      <w:r>
+        <w:rPr>
+          <w:bCs/>
+          <w:lang w:val="en-US"/>
+        </w:rPr>
+        <w:t xml:space="preserve"> </w:t>
+      </w:r>
+      <w:proofErr w:type="spellStart"/>
+      <w:r>
+        <w:rPr>
+          <w:bCs/>
+          <w:lang w:val="en-US"/>
+        </w:rPr>
+        <w:t>quan</w:t>
+      </w:r>
+      <w:proofErr w:type="spellEnd"/>
+      <w:r>
+        <w:rPr>
+          <w:bCs/>
+          <w:lang w:val="en-US"/>
+        </w:rPr>
+        <w:t>.</w:t>
+      </w:r>
+    </w:p>
+    <w:p>
+      <w:pPr>
+        <w:ind w:left="567"/>
+        <w:jc w:val="both"/>
+        <w:rPr>
+          <w:bCs/>
+          <w:lang w:val="en-US"/>
+        </w:rPr>
+      </w:pPr>
+      <w:proofErr w:type="spellStart"/>
+      <w:r>
+        <w:rPr>
+          <w:bCs/>
+          <w:lang w:val="en-US"/>
+        </w:rPr>
+        <w:t>Tất</w:t>
+      </w:r>
+      <w:proofErr w:type="spellEnd"/>
+      <w:r>
+        <w:rPr>
+          <w:bCs/>
+          <w:lang w:val="en-US"/>
+        </w:rPr>
+        <w:t xml:space="preserve"> </w:t>
+      </w:r>
+      <w:proofErr w:type="spellStart"/>
+      <w:r>
+        <w:rPr>
+          <w:bCs/>
+          <w:lang w:val="en-US"/>
+        </w:rPr>
+        <w:t>cả</w:t>
+      </w:r>
+      <w:proofErr w:type="spellEnd"/>
+      <w:r>
+        <w:rPr>
+          <w:bCs/>
+          <w:lang w:val="en-US"/>
+        </w:rPr>
+        <w:t xml:space="preserve"> </w:t>
+      </w:r>
+      <w:proofErr w:type="spellStart"/>
+      <w:r>
+        <w:rPr>
+          <w:bCs/>
+          <w:lang w:val="en-US"/>
+        </w:rPr>
+        <w:t>các</w:t>
+      </w:r>
+      <w:proofErr w:type="spellEnd"/>
+      <w:r>
+        <w:rPr>
+          <w:bCs/>
+          <w:lang w:val="en-US"/>
+        </w:rPr>
+        <w:t xml:space="preserve"> service </w:t>
+      </w:r>
+      <w:proofErr w:type="spellStart"/>
+      <w:r>
+        <w:rPr>
+          <w:bCs/>
+          <w:lang w:val="en-US"/>
+        </w:rPr>
+        <w:t>đều</w:t>
+      </w:r>
+      <w:proofErr w:type="spellEnd"/>
+      <w:r>
+        <w:rPr>
+          <w:bCs/>
+          <w:lang w:val="en-US"/>
+        </w:rPr>
+        <w:t xml:space="preserve"> </w:t>
+      </w:r>
+      <w:proofErr w:type="spellStart"/>
+      <w:r>
+        <w:rPr>
+          <w:bCs/>
+          <w:lang w:val="en-US"/>
+        </w:rPr>
+        <w:t>được</w:t>
+      </w:r>
+      <w:proofErr w:type="spellEnd"/>
+      <w:r>
+        <w:rPr>
+          <w:bCs/>
+          <w:lang w:val="en-US"/>
+        </w:rPr>
+        <w:t xml:space="preserve"> </w:t>
+      </w:r>
+      <w:proofErr w:type="spellStart"/>
+      <w:r>
+        <w:rPr>
+          <w:bCs/>
+          <w:lang w:val="en-US"/>
+        </w:rPr>
+        <w:t>chứa</w:t>
+      </w:r>
+      <w:proofErr w:type="spellEnd"/>
+      <w:r>
+        <w:rPr>
+          <w:bCs/>
+          <w:lang w:val="en-US"/>
+        </w:rPr>
+        <w:t xml:space="preserve"> </w:t>
+      </w:r>
+      <w:proofErr w:type="spellStart"/>
+      <w:r>
+        <w:rPr>
+          <w:bCs/>
+          <w:lang w:val="en-US"/>
+        </w:rPr>
+        <w:t>trong</w:t>
+      </w:r>
+      <w:proofErr w:type="spellEnd"/>
+      <w:r>
+        <w:rPr>
+          <w:bCs/>
+          <w:lang w:val="en-US"/>
+        </w:rPr>
+        <w:t xml:space="preserve"> </w:t>
+      </w:r>
+      <w:proofErr w:type="spellStart"/>
+      <w:r>
+        <w:rPr>
+          <w:bCs/>
+          <w:lang w:val="en-US"/>
+        </w:rPr>
+        <w:t>một</w:t>
+      </w:r>
+      <w:proofErr w:type="spellEnd"/>
+      <w:r>
+        <w:rPr>
+          <w:bCs/>
+          <w:lang w:val="en-US"/>
+        </w:rPr>
+        <w:t xml:space="preserve"> Docker Container. </w:t>
+      </w:r>
+      <w:proofErr w:type="spellStart"/>
+      <w:r>
+        <w:rPr>
+          <w:bCs/>
+          <w:lang w:val="en-US"/>
+        </w:rPr>
+        <w:t>Các</w:t>
+      </w:r>
+      <w:proofErr w:type="spellEnd"/>
+      <w:r>
+        <w:rPr>
+          <w:bCs/>
+          <w:lang w:val="en-US"/>
+        </w:rPr>
+        <w:t xml:space="preserve"> Container </w:t>
+      </w:r>
+      <w:proofErr w:type="spellStart"/>
+      <w:r>
+        <w:rPr>
+          <w:bCs/>
+          <w:lang w:val="en-US"/>
+        </w:rPr>
+        <w:t>chứa</w:t>
+      </w:r>
+      <w:proofErr w:type="spellEnd"/>
+      <w:r>
+        <w:rPr>
+          <w:bCs/>
+          <w:lang w:val="en-US"/>
+        </w:rPr>
+        <w:t xml:space="preserve"> </w:t>
+      </w:r>
+      <w:proofErr w:type="spellStart"/>
+      <w:r>
+        <w:rPr>
+          <w:bCs/>
+          <w:lang w:val="en-US"/>
+        </w:rPr>
+        <w:t>ứng</w:t>
+      </w:r>
+      <w:proofErr w:type="spellEnd"/>
+      <w:r>
+        <w:rPr>
+          <w:bCs/>
+          <w:lang w:val="en-US"/>
+        </w:rPr>
+        <w:t xml:space="preserve"> </w:t>
+      </w:r>
+      <w:proofErr w:type="spellStart"/>
+      <w:r>
+        <w:rPr>
+          <w:bCs/>
+          <w:lang w:val="en-US"/>
+        </w:rPr>
+        <w:t>dụng</w:t>
+      </w:r>
+      <w:proofErr w:type="spellEnd"/>
+      <w:r>
+        <w:rPr>
+          <w:bCs/>
+          <w:lang w:val="en-US"/>
+        </w:rPr>
+        <w:t xml:space="preserve"> Spring Boot </w:t>
+      </w:r>
+      <w:proofErr w:type="spellStart"/>
+      <w:r>
+        <w:rPr>
+          <w:bCs/>
+          <w:lang w:val="en-US"/>
+        </w:rPr>
+        <w:t>và</w:t>
+      </w:r>
+      <w:proofErr w:type="spellEnd"/>
+      <w:r>
+        <w:rPr>
+          <w:bCs/>
+          <w:lang w:val="en-US"/>
+        </w:rPr>
+        <w:t xml:space="preserve"> Gin </w:t>
+      </w:r>
+      <w:proofErr w:type="spellStart"/>
+      <w:r>
+        <w:rPr>
+          <w:bCs/>
+          <w:lang w:val="en-US"/>
+        </w:rPr>
+        <w:t>và</w:t>
+      </w:r>
+      <w:proofErr w:type="spellEnd"/>
+      <w:r>
+        <w:rPr>
+          <w:bCs/>
+          <w:lang w:val="en-US"/>
+        </w:rPr>
+        <w:t xml:space="preserve"> </w:t>
+      </w:r>
+      <w:proofErr w:type="spellStart"/>
+      <w:r>
+        <w:rPr>
+          <w:bCs/>
+          <w:lang w:val="en-US"/>
+        </w:rPr>
+        <w:t>các</w:t>
+      </w:r>
+      <w:proofErr w:type="spellEnd"/>
+      <w:r>
+        <w:rPr>
+          <w:bCs/>
+          <w:lang w:val="en-US"/>
+        </w:rPr>
+        <w:t xml:space="preserve"> Container </w:t>
+      </w:r>
+      <w:proofErr w:type="spellStart"/>
+      <w:r>
+        <w:rPr>
+          <w:bCs/>
+          <w:lang w:val="en-US"/>
+        </w:rPr>
+        <w:t>cho</w:t>
+      </w:r>
+      <w:proofErr w:type="spellEnd"/>
+      <w:r>
+        <w:rPr>
+          <w:bCs/>
+          <w:lang w:val="en-US"/>
+        </w:rPr>
+        <w:t xml:space="preserve"> </w:t>
+      </w:r>
+      <w:proofErr w:type="spellStart"/>
+      <w:r>
+        <w:rPr>
+          <w:bCs/>
+          <w:lang w:val="en-US"/>
+        </w:rPr>
+        <w:t>cơ</w:t>
+      </w:r>
+      <w:proofErr w:type="spellEnd"/>
+      <w:r>
+        <w:rPr>
+          <w:bCs/>
+          <w:lang w:val="en-US"/>
+        </w:rPr>
+        <w:t xml:space="preserve"> </w:t>
+      </w:r>
+      <w:proofErr w:type="spellStart"/>
+      <w:r>
+        <w:rPr>
+          <w:bCs/>
+          <w:lang w:val="en-US"/>
+        </w:rPr>
+        <w:t>sở</w:t>
+      </w:r>
+      <w:proofErr w:type="spellEnd"/>
+      <w:r>
+        <w:rPr>
+          <w:bCs/>
+          <w:lang w:val="en-US"/>
+        </w:rPr>
+        <w:t xml:space="preserve"> </w:t>
+      </w:r>
+      <w:proofErr w:type="spellStart"/>
+      <w:r>
+        <w:rPr>
+          <w:bCs/>
+          <w:lang w:val="en-US"/>
+        </w:rPr>
+        <w:t>dữ</w:t>
+      </w:r>
+      <w:proofErr w:type="spellEnd"/>
+      <w:r>
+        <w:rPr>
+          <w:bCs/>
+          <w:lang w:val="en-US"/>
+        </w:rPr>
+        <w:t xml:space="preserve"> </w:t>
+      </w:r>
+      <w:proofErr w:type="spellStart"/>
+      <w:r>
+        <w:rPr>
+          <w:bCs/>
+          <w:lang w:val="en-US"/>
+        </w:rPr>
+        <w:t>liệu</w:t>
+      </w:r>
+      <w:proofErr w:type="spellEnd"/>
+      <w:r>
+        <w:rPr>
+          <w:bCs/>
+          <w:lang w:val="en-US"/>
+        </w:rPr>
+        <w:t xml:space="preserve"> </w:t>
+      </w:r>
+      <w:proofErr w:type="spellStart"/>
+      <w:r>
+        <w:rPr>
+          <w:bCs/>
+          <w:lang w:val="en-US"/>
+        </w:rPr>
+        <w:t>được</w:t>
+      </w:r>
+      <w:proofErr w:type="spellEnd"/>
+      <w:r>
+        <w:rPr>
+          <w:bCs/>
+          <w:lang w:val="en-US"/>
+        </w:rPr>
+        <w:t xml:space="preserve"> </w:t>
+      </w:r>
+      <w:proofErr w:type="spellStart"/>
+      <w:r>
+        <w:rPr>
+          <w:bCs/>
+          <w:lang w:val="en-US"/>
+        </w:rPr>
+        <w:t>cấu</w:t>
+      </w:r>
+      <w:proofErr w:type="spellEnd"/>
+      <w:r>
+        <w:rPr>
+          <w:bCs/>
+          <w:lang w:val="en-US"/>
+        </w:rPr>
+        <w:t xml:space="preserve"> </w:t>
+      </w:r>
+      <w:proofErr w:type="spellStart"/>
+      <w:r>
+        <w:rPr>
+          <w:bCs/>
+          <w:lang w:val="en-US"/>
+        </w:rPr>
+        <w:t>hình</w:t>
+      </w:r>
+      <w:proofErr w:type="spellEnd"/>
+      <w:r>
+        <w:rPr>
+          <w:bCs/>
+          <w:lang w:val="en-US"/>
+        </w:rPr>
+        <w:t xml:space="preserve"> </w:t>
+      </w:r>
+      <w:proofErr w:type="spellStart"/>
+      <w:r>
+        <w:rPr>
+          <w:bCs/>
+          <w:lang w:val="en-US"/>
+        </w:rPr>
+        <w:t>tài</w:t>
+      </w:r>
+      <w:proofErr w:type="spellEnd"/>
+      <w:r>
+        <w:rPr>
+          <w:bCs/>
+          <w:lang w:val="en-US"/>
+        </w:rPr>
+        <w:t xml:space="preserve"> </w:t>
+      </w:r>
+      <w:proofErr w:type="spellStart"/>
+      <w:r>
+        <w:rPr>
+          <w:bCs/>
+          <w:lang w:val="en-US"/>
+        </w:rPr>
+        <w:t>nguyên</w:t>
+      </w:r>
+      <w:proofErr w:type="spellEnd"/>
+      <w:r>
+        <w:rPr>
+          <w:bCs/>
+          <w:lang w:val="en-US"/>
+        </w:rPr>
+        <w:t xml:space="preserve"> CPU </w:t>
+      </w:r>
+      <w:proofErr w:type="spellStart"/>
+      <w:r>
+        <w:rPr>
+          <w:bCs/>
+          <w:lang w:val="en-US"/>
+        </w:rPr>
+        <w:t>và</w:t>
+      </w:r>
+      <w:proofErr w:type="spellEnd"/>
+      <w:r>
+        <w:rPr>
+          <w:bCs/>
+          <w:lang w:val="en-US"/>
+        </w:rPr>
+        <w:t xml:space="preserve"> RAM </w:t>
+      </w:r>
+      <w:proofErr w:type="spellStart"/>
+      <w:r>
+        <w:rPr>
+          <w:bCs/>
+          <w:lang w:val="en-US"/>
+        </w:rPr>
+        <w:t>tương</w:t>
+      </w:r>
+      <w:proofErr w:type="spellEnd"/>
+      <w:r>
+        <w:rPr>
+          <w:bCs/>
+          <w:lang w:val="en-US"/>
+        </w:rPr>
+        <w:t xml:space="preserve"> </w:t>
+      </w:r>
+      <w:proofErr w:type="spellStart"/>
+      <w:r>
+        <w:rPr>
+          <w:bCs/>
+          <w:lang w:val="en-US"/>
+        </w:rPr>
+        <w:t>đồng</w:t>
+      </w:r>
+      <w:proofErr w:type="spellEnd"/>
+      <w:r>
+        <w:rPr>
+          <w:bCs/>
+          <w:lang w:val="en-US"/>
+        </w:rPr>
+        <w:t xml:space="preserve"> </w:t>
+      </w:r>
+      <w:proofErr w:type="spellStart"/>
+      <w:r>
+        <w:rPr>
+          <w:bCs/>
+          <w:lang w:val="en-US"/>
+        </w:rPr>
+        <w:t>nhau</w:t>
+      </w:r>
+      <w:proofErr w:type="spellEnd"/>
+      <w:r>
+        <w:rPr>
+          <w:bCs/>
+          <w:lang w:val="en-US"/>
+        </w:rPr>
+        <w:t xml:space="preserve"> </w:t>
+      </w:r>
+      <w:proofErr w:type="spellStart"/>
+      <w:r>
+        <w:rPr>
+          <w:bCs/>
+          <w:lang w:val="en-US"/>
+        </w:rPr>
+        <w:t>để</w:t>
+      </w:r>
+      <w:proofErr w:type="spellEnd"/>
+      <w:r>
+        <w:rPr>
+          <w:bCs/>
+          <w:lang w:val="en-US"/>
+        </w:rPr>
+        <w:t xml:space="preserve"> </w:t>
+      </w:r>
+      <w:proofErr w:type="spellStart"/>
+      <w:r>
+        <w:rPr>
+          <w:bCs/>
+          <w:lang w:val="en-US"/>
+        </w:rPr>
+        <w:t>đảm</w:t>
+      </w:r>
+      <w:proofErr w:type="spellEnd"/>
+      <w:r>
+        <w:rPr>
+          <w:bCs/>
+          <w:lang w:val="en-US"/>
+        </w:rPr>
+        <w:t xml:space="preserve"> </w:t>
+      </w:r>
+      <w:proofErr w:type="spellStart"/>
+      <w:r>
+        <w:rPr>
+          <w:bCs/>
+          <w:lang w:val="en-US"/>
+        </w:rPr>
+        <w:t>bảo</w:t>
+      </w:r>
+      <w:proofErr w:type="spellEnd"/>
+      <w:r>
+        <w:rPr>
+          <w:bCs/>
+          <w:lang w:val="en-US"/>
+        </w:rPr>
+        <w:t xml:space="preserve"> </w:t>
+      </w:r>
+      <w:proofErr w:type="spellStart"/>
+      <w:r>
+        <w:rPr>
+          <w:bCs/>
+          <w:lang w:val="en-US"/>
+        </w:rPr>
+        <w:t>tính</w:t>
+      </w:r>
+      <w:proofErr w:type="spellEnd"/>
+      <w:r>
+        <w:rPr>
+          <w:bCs/>
+          <w:lang w:val="en-US"/>
+        </w:rPr>
+        <w:t xml:space="preserve"> </w:t>
+      </w:r>
+      <w:proofErr w:type="spellStart"/>
+      <w:r>
+        <w:rPr>
+          <w:bCs/>
+          <w:lang w:val="en-US"/>
+        </w:rPr>
+        <w:t>công</w:t>
+      </w:r>
+      <w:proofErr w:type="spellEnd"/>
+      <w:r>
+        <w:rPr>
+          <w:bCs/>
+          <w:lang w:val="en-US"/>
+        </w:rPr>
+        <w:t xml:space="preserve"> </w:t>
+      </w:r>
+      <w:proofErr w:type="spellStart"/>
+      <w:r>
+        <w:rPr>
+          <w:bCs/>
+          <w:lang w:val="en-US"/>
+        </w:rPr>
+        <w:t>bằng</w:t>
+      </w:r>
+      <w:proofErr w:type="spellEnd"/>
+      <w:r>
+        <w:rPr>
+          <w:bCs/>
+          <w:lang w:val="en-US"/>
+        </w:rPr>
+        <w:t xml:space="preserve">. </w:t>
+      </w:r>
+      <w:proofErr w:type="spellStart"/>
+      <w:r>
+        <w:rPr>
+          <w:bCs/>
+          <w:lang w:val="en-US"/>
+        </w:rPr>
+        <w:t>Các</w:t>
+      </w:r>
+      <w:proofErr w:type="spellEnd"/>
+      <w:r>
+        <w:rPr>
+          <w:bCs/>
+          <w:lang w:val="en-US"/>
+        </w:rPr>
+        <w:t xml:space="preserve"> Container </w:t>
+      </w:r>
+      <w:proofErr w:type="spellStart"/>
+      <w:r>
+        <w:rPr>
+          <w:bCs/>
+          <w:lang w:val="en-US"/>
+        </w:rPr>
+        <w:t>còn</w:t>
+      </w:r>
+      <w:proofErr w:type="spellEnd"/>
+      <w:r>
+        <w:rPr>
+          <w:bCs/>
+          <w:lang w:val="en-US"/>
+        </w:rPr>
+        <w:t xml:space="preserve"> </w:t>
+      </w:r>
+      <w:proofErr w:type="spellStart"/>
+      <w:r>
+        <w:rPr>
+          <w:bCs/>
+          <w:lang w:val="en-US"/>
+        </w:rPr>
+        <w:t>lại</w:t>
+      </w:r>
+      <w:proofErr w:type="spellEnd"/>
+      <w:r>
+        <w:rPr>
+          <w:bCs/>
+          <w:lang w:val="en-US"/>
+        </w:rPr>
+        <w:t xml:space="preserve"> </w:t>
+      </w:r>
+      <w:proofErr w:type="spellStart"/>
+      <w:r>
+        <w:rPr>
+          <w:bCs/>
+          <w:lang w:val="en-US"/>
+        </w:rPr>
+        <w:t>có</w:t>
+      </w:r>
+      <w:proofErr w:type="spellEnd"/>
+      <w:r>
+        <w:rPr>
+          <w:bCs/>
+          <w:lang w:val="en-US"/>
+        </w:rPr>
+        <w:t xml:space="preserve"> </w:t>
+      </w:r>
+      <w:proofErr w:type="spellStart"/>
+      <w:r>
+        <w:rPr>
+          <w:bCs/>
+          <w:lang w:val="en-US"/>
+        </w:rPr>
+        <w:t>tài</w:t>
+      </w:r>
+      <w:proofErr w:type="spellEnd"/>
+      <w:r>
+        <w:rPr>
+          <w:bCs/>
+          <w:lang w:val="en-US"/>
+        </w:rPr>
+        <w:t xml:space="preserve"> </w:t>
+      </w:r>
+      <w:proofErr w:type="spellStart"/>
+      <w:r>
+        <w:rPr>
+          <w:bCs/>
+          <w:lang w:val="en-US"/>
+        </w:rPr>
+        <w:t>nguyên</w:t>
+      </w:r>
+      <w:proofErr w:type="spellEnd"/>
+      <w:r>
+        <w:rPr>
+          <w:bCs/>
+          <w:lang w:val="en-US"/>
+        </w:rPr>
+        <w:t xml:space="preserve"> </w:t>
+      </w:r>
+      <w:proofErr w:type="spellStart"/>
+      <w:r>
+        <w:rPr>
+          <w:bCs/>
+          <w:lang w:val="en-US"/>
+        </w:rPr>
+        <w:t>được</w:t>
+      </w:r>
+      <w:proofErr w:type="spellEnd"/>
+      <w:r>
+        <w:rPr>
+          <w:bCs/>
+          <w:lang w:val="en-US"/>
+        </w:rPr>
+        <w:t xml:space="preserve"> </w:t>
+      </w:r>
+      <w:proofErr w:type="spellStart"/>
+      <w:r>
+        <w:rPr>
+          <w:bCs/>
+          <w:lang w:val="en-US"/>
+        </w:rPr>
+        <w:t>cấu</w:t>
+      </w:r>
+      <w:proofErr w:type="spellEnd"/>
+      <w:r>
+        <w:rPr>
+          <w:bCs/>
+          <w:lang w:val="en-US"/>
+        </w:rPr>
+        <w:t xml:space="preserve"> </w:t>
+      </w:r>
+      <w:proofErr w:type="spellStart"/>
+      <w:r>
+        <w:rPr>
+          <w:bCs/>
+          <w:lang w:val="en-US"/>
+        </w:rPr>
+        <w:t>hình</w:t>
+      </w:r>
+      <w:proofErr w:type="spellEnd"/>
+      <w:r>
+        <w:rPr>
+          <w:bCs/>
+          <w:lang w:val="en-US"/>
+        </w:rPr>
+        <w:t xml:space="preserve"> </w:t>
+      </w:r>
+      <w:proofErr w:type="spellStart"/>
+      <w:r>
+        <w:rPr>
+          <w:bCs/>
+          <w:lang w:val="en-US"/>
+        </w:rPr>
+        <w:t>tự</w:t>
+      </w:r>
+      <w:proofErr w:type="spellEnd"/>
+      <w:r>
+        <w:rPr>
+          <w:bCs/>
+          <w:lang w:val="en-US"/>
+        </w:rPr>
+        <w:t xml:space="preserve"> </w:t>
+      </w:r>
+      <w:proofErr w:type="spellStart"/>
+      <w:r>
+        <w:rPr>
+          <w:bCs/>
+          <w:lang w:val="en-US"/>
+        </w:rPr>
+        <w:t>động</w:t>
+      </w:r>
+      <w:proofErr w:type="spellEnd"/>
+      <w:r>
+        <w:rPr>
+          <w:bCs/>
+          <w:lang w:val="en-US"/>
+        </w:rPr>
+        <w:t>.</w:t>
+      </w:r>
+    </w:p>
+    <w:p>
+      <w:pPr>
+        <w:pStyle w:val="ListParagraph"/>
+        <w:numPr>
           <w:ilvl w:val="1"/>
           <w:numId w:val="48"/>
         </w:numPr>
@@ -55781,8 +58434,8 @@
           <w:color w:val="000000"/>
         </w:rPr>
         <w:sectPr>
-          <w:headerReference w:type="default" r:id="rId10"/>
-          <w:footerReference w:type="default" r:id="rId11"/>
+          <w:headerReference w:type="default" r:id="rId11"/>
+          <w:footerReference w:type="default" r:id="rId12"/>
           <w:pgSz w:w="11906" w:h="16838"/>
           <w:pgMar w:top="1800" w:right="1133" w:bottom="851" w:left="1440" w:header="708" w:footer="708" w:gutter="0"/>
           <w:cols w:space="720"/>
@@ -55791,7 +58444,7 @@
     </w:p>
     <w:p/>
     <w:sectPr>
-      <w:headerReference w:type="default" r:id="rId12"/>
+      <w:headerReference w:type="default" r:id="rId13"/>
       <w:pgSz w:w="11906" w:h="16838"/>
       <w:pgMar w:top="1701" w:right="1134" w:bottom="1985" w:left="1985" w:header="709" w:footer="709" w:gutter="0"/>
       <w:cols w:space="720"/>

</xml_diff>